<commit_message>
update report chaper 3
</commit_message>
<xml_diff>
--- a/baocao.docx
+++ b/baocao.docx
@@ -170,7 +170,7 @@
                     </pic:cNvPicPr>
                   </pic:nvPicPr>
                   <pic:blipFill>
-                    <a:blip r:embed="rId6">
+                    <a:blip r:embed="rId8">
                       <a:extLst>
                         <a:ext uri="{28A0092B-C50C-407E-A947-70E740481C1C}">
                           <a14:useLocalDpi xmlns:a14="http://schemas.microsoft.com/office/drawing/2010/main" val="0"/>
@@ -782,7 +782,7 @@
                     </pic:cNvPicPr>
                   </pic:nvPicPr>
                   <pic:blipFill>
-                    <a:blip r:embed="rId6">
+                    <a:blip r:embed="rId8">
                       <a:extLst>
                         <a:ext uri="{28A0092B-C50C-407E-A947-70E740481C1C}">
                           <a14:useLocalDpi xmlns:a14="http://schemas.microsoft.com/office/drawing/2010/main" val="0"/>
@@ -9063,7 +9063,7 @@
                     </pic:cNvPicPr>
                   </pic:nvPicPr>
                   <pic:blipFill>
-                    <a:blip r:embed="rId7">
+                    <a:blip r:embed="rId9">
                       <a:extLst>
                         <a:ext uri="{28A0092B-C50C-407E-A947-70E740481C1C}">
                           <a14:useLocalDpi xmlns:a14="http://schemas.microsoft.com/office/drawing/2010/main" val="0"/>
@@ -11234,23 +11234,7 @@
           <w:szCs w:val="26"/>
           <w:lang w:val="vi-VN"/>
         </w:rPr>
-        <w:t xml:space="preserve">+ </w:t>
-      </w:r>
-      <w:r>
-        <w:rPr>
-          <w:sz w:val="26"/>
-          <w:szCs w:val="26"/>
-          <w:lang w:val="vi-VN"/>
-        </w:rPr>
-        <w:t>Chức năng</w:t>
-      </w:r>
-      <w:r>
-        <w:rPr>
-          <w:sz w:val="26"/>
-          <w:szCs w:val="26"/>
-          <w:lang w:val="vi-VN"/>
-        </w:rPr>
-        <w:t xml:space="preserve">  liên hệ với người môi giới.</w:t>
+        <w:t>+ Chức năng  liên hệ với người môi giới.</w:t>
       </w:r>
     </w:p>
     <w:p>
@@ -11911,21 +11895,375 @@
     </w:p>
     <w:p>
       <w:pPr>
+        <w:pStyle w:val="Heading3"/>
+        <w:rPr>
+          <w:noProof/>
+          <w:color w:val="1F4E79" w:themeColor="accent1" w:themeShade="80"/>
+          <w:sz w:val="26"/>
+          <w:szCs w:val="26"/>
+          <w:lang w:val="en-US"/>
+        </w:rPr>
+      </w:pPr>
+      <w:bookmarkStart w:id="25" w:name="_Toc140257715"/>
+      <w:r>
+        <w:rPr>
+          <w:noProof/>
+          <w:color w:val="1F4E79" w:themeColor="accent1" w:themeShade="80"/>
+          <w:sz w:val="26"/>
+          <w:szCs w:val="26"/>
+          <w:lang w:val="en-US"/>
+        </w:rPr>
+        <w:t>3.1.1</w:t>
+      </w:r>
+      <w:r>
+        <w:rPr>
+          <w:noProof/>
+          <w:color w:val="1F4E79" w:themeColor="accent1" w:themeShade="80"/>
+          <w:sz w:val="26"/>
+          <w:szCs w:val="26"/>
+          <w:lang w:val="en-US"/>
+        </w:rPr>
+        <w:tab/>
+        <w:t>Reactjs</w:t>
+      </w:r>
+      <w:bookmarkEnd w:id="25"/>
+    </w:p>
+    <w:p>
+      <w:pPr>
+        <w:rPr>
+          <w:sz w:val="26"/>
+          <w:szCs w:val="26"/>
+          <w:lang w:val="vi-VN"/>
+        </w:rPr>
+      </w:pPr>
+      <w:r>
+        <w:rPr>
+          <w:lang w:val="en-US"/>
+        </w:rPr>
+        <w:tab/>
+      </w:r>
+      <w:r>
+        <w:rPr>
+          <w:sz w:val="26"/>
+          <w:szCs w:val="26"/>
+          <w:lang w:val="vi-VN"/>
+        </w:rPr>
+        <w:t xml:space="preserve">Là một opensource được phát triển bởi Facebook </w:t>
+      </w:r>
+      <w:r>
+        <w:rPr>
+          <w:sz w:val="26"/>
+          <w:szCs w:val="26"/>
+          <w:lang w:val="vi-VN"/>
+        </w:rPr>
+        <w:t xml:space="preserve">vào </w:t>
+      </w:r>
+      <w:r>
+        <w:rPr>
+          <w:sz w:val="26"/>
+          <w:szCs w:val="26"/>
+          <w:lang w:val="vi-VN"/>
+        </w:rPr>
+        <w:t xml:space="preserve">năm </w:t>
+      </w:r>
+      <w:r>
+        <w:rPr>
+          <w:sz w:val="26"/>
+          <w:szCs w:val="26"/>
+          <w:lang w:val="vi-VN"/>
+        </w:rPr>
+        <w:t xml:space="preserve">2013, và là một thư viện Javascript được dùng để xây dựng các tương tác với các thành phần trên website. Reactjs được tạo ra bởi một nhân viên của Facebook là Jordan Walke với mục đích là cải thiện quá trình phát triển UI, giúp người lập trình UI có thể thực hiện một cách nhanh chóng và ít xảy ra lỗi hơn so với trước đây khi sử dụng Javascript thuần để phát triển </w:t>
+      </w:r>
+      <w:r>
+        <w:rPr>
+          <w:sz w:val="26"/>
+          <w:szCs w:val="26"/>
+          <w:lang w:val="vi-VN"/>
+        </w:rPr>
+        <w:t>UI. Để giải quyết 2 vấn đề trên Jordan Walke đã đưa ra 2 khái niệm quang trọng là JSX và Virtual DOM nhằm mang đến khả năng tái sử dụng code (Reusable Code).</w:t>
+      </w:r>
+    </w:p>
+    <w:p>
+      <w:pPr>
+        <w:pStyle w:val="Heading4"/>
+        <w:rPr>
+          <w:sz w:val="26"/>
+          <w:szCs w:val="26"/>
+          <w:lang w:val="vi-VN"/>
+        </w:rPr>
+      </w:pPr>
+      <w:r>
+        <w:rPr>
+          <w:sz w:val="26"/>
+          <w:szCs w:val="26"/>
+          <w:lang w:val="vi-VN"/>
+        </w:rPr>
+        <w:t>3.1.1.1</w:t>
+      </w:r>
+      <w:r>
+        <w:rPr>
+          <w:sz w:val="26"/>
+          <w:szCs w:val="26"/>
+          <w:lang w:val="vi-VN"/>
+        </w:rPr>
+        <w:t xml:space="preserve"> JSX</w:t>
+      </w:r>
+    </w:p>
+    <w:p>
+      <w:pPr>
+        <w:rPr>
+          <w:sz w:val="26"/>
+          <w:szCs w:val="26"/>
+          <w:lang w:val="vi-VN"/>
+        </w:rPr>
+      </w:pPr>
+      <w:r>
+        <w:rPr>
+          <w:lang w:val="vi-VN"/>
+        </w:rPr>
+        <w:tab/>
+      </w:r>
+      <w:r>
+        <w:rPr>
+          <w:sz w:val="26"/>
+          <w:szCs w:val="26"/>
+          <w:lang w:val="vi-VN"/>
+        </w:rPr>
+        <w:t xml:space="preserve">Trước khi nói về JSX chúng ta sẽ nói một chút để hiểu về cấu tạo cơ của một website đó là nhứng HTML documents -  thứ mà trình </w:t>
+      </w:r>
+      <w:r>
+        <w:rPr>
+          <w:sz w:val="26"/>
+          <w:szCs w:val="26"/>
+          <w:lang w:val="vi-VN"/>
+        </w:rPr>
+        <w:t>duyệt</w:t>
+      </w:r>
+      <w:r>
+        <w:rPr>
+          <w:sz w:val="26"/>
+          <w:szCs w:val="26"/>
+          <w:lang w:val="vi-VN"/>
+        </w:rPr>
+        <w:t xml:space="preserve"> sẽ đọc để hiển thị nội dung trên các thiết bị của bạn.</w:t>
+      </w:r>
+      <w:r>
+        <w:rPr>
+          <w:sz w:val="26"/>
+          <w:szCs w:val="26"/>
+          <w:lang w:val="vi-VN"/>
+        </w:rPr>
+        <w:t xml:space="preserve"> </w:t>
+      </w:r>
+    </w:p>
+    <w:p>
+      <w:pPr>
+        <w:rPr>
+          <w:lang w:val="vi-VN"/>
+        </w:rPr>
+      </w:pPr>
+      <w:r>
+        <w:rPr>
+          <w:lang w:val="vi-VN"/>
+        </w:rPr>
+        <w:tab/>
+      </w:r>
+    </w:p>
+    <w:p>
+      <w:pPr>
+        <w:rPr>
+          <w:lang w:val="vi-VN"/>
+        </w:rPr>
+      </w:pPr>
+      <w:r>
+        <w:rPr>
+          <w:lang w:val="vi-VN"/>
+        </w:rPr>
+        <w:tab/>
+      </w:r>
+      <w:r>
+        <w:rPr>
+          <w:noProof/>
+          <w:lang w:val="vi-VN"/>
+        </w:rPr>
+        <w:drawing>
+          <wp:inline distT="0" distB="0" distL="0" distR="0" wp14:anchorId="3962D1AC" wp14:editId="1A37301A">
+            <wp:extent cx="4382647" cy="2202180"/>
+            <wp:effectExtent l="0" t="0" r="0" b="7620"/>
+            <wp:docPr id="1425456452" name="Picture 1"/>
+            <wp:cNvGraphicFramePr>
+              <a:graphicFrameLocks xmlns:a="http://schemas.openxmlformats.org/drawingml/2006/main" noChangeAspect="1"/>
+            </wp:cNvGraphicFramePr>
+            <a:graphic xmlns:a="http://schemas.openxmlformats.org/drawingml/2006/main">
+              <a:graphicData uri="http://schemas.openxmlformats.org/drawingml/2006/picture">
+                <pic:pic xmlns:pic="http://schemas.openxmlformats.org/drawingml/2006/picture">
+                  <pic:nvPicPr>
+                    <pic:cNvPr id="1425456452" name=""/>
+                    <pic:cNvPicPr/>
+                  </pic:nvPicPr>
+                  <pic:blipFill>
+                    <a:blip r:embed="rId10"/>
+                    <a:stretch>
+                      <a:fillRect/>
+                    </a:stretch>
+                  </pic:blipFill>
+                  <pic:spPr>
+                    <a:xfrm>
+                      <a:off x="0" y="0"/>
+                      <a:ext cx="4405462" cy="2213644"/>
+                    </a:xfrm>
+                    <a:prstGeom prst="rect">
+                      <a:avLst/>
+                    </a:prstGeom>
+                  </pic:spPr>
+                </pic:pic>
+              </a:graphicData>
+            </a:graphic>
+          </wp:inline>
+        </w:drawing>
+      </w:r>
+    </w:p>
+    <w:p>
+      <w:pPr>
+        <w:rPr>
+          <w:sz w:val="26"/>
+          <w:szCs w:val="26"/>
+          <w:lang w:val="vi-VN"/>
+        </w:rPr>
+      </w:pPr>
+      <w:r>
+        <w:rPr>
+          <w:sz w:val="26"/>
+          <w:szCs w:val="26"/>
+          <w:lang w:val="vi-VN"/>
+        </w:rPr>
+        <w:lastRenderedPageBreak/>
+        <w:t xml:space="preserve">Trình duyệt sẽ đọc những HTML documents và sinh ra Document Object Model – đó là một cấu trúc dạng tree giúp định hình </w:t>
+      </w:r>
+      <w:r>
+        <w:rPr>
+          <w:sz w:val="26"/>
+          <w:szCs w:val="26"/>
+          <w:lang w:val="vi-VN"/>
+        </w:rPr>
+        <w:t>cho việc hiển thị website như thế nào. Và bằng cách sử dụng Javascript, lập trình viên có thể thay đổi cấu trúc của cây DOM – tạo tính linh động (dynamic) cho website.</w:t>
+      </w:r>
+    </w:p>
+    <w:p>
+      <w:pPr>
+        <w:rPr>
+          <w:sz w:val="26"/>
+          <w:szCs w:val="26"/>
+          <w:lang w:val="en-US"/>
+        </w:rPr>
+      </w:pPr>
+      <w:r>
+        <w:rPr>
+          <w:sz w:val="26"/>
+          <w:szCs w:val="26"/>
+          <w:lang w:val="vi-VN"/>
+        </w:rPr>
+        <w:tab/>
+        <w:t xml:space="preserve">JSX hay còn gọi là Javascript extension là một React extension giúp chúng ta viết các khối dạng HTML bằng javascript và đặt chúng trong </w:t>
+      </w:r>
+      <w:r>
+        <w:rPr>
+          <w:sz w:val="26"/>
+          <w:szCs w:val="26"/>
+          <w:lang w:val="vi-VN"/>
+        </w:rPr>
+        <w:t>DOM</w:t>
+      </w:r>
+      <w:r>
+        <w:rPr>
+          <w:sz w:val="26"/>
+          <w:szCs w:val="26"/>
+          <w:lang w:val="vi-VN"/>
+        </w:rPr>
+        <w:t xml:space="preserve"> một cách để dàng mà không cần bất kỳ phương thức nào như createElement hay appendChild()</w:t>
+      </w:r>
+      <w:r>
+        <w:rPr>
+          <w:sz w:val="26"/>
+          <w:szCs w:val="26"/>
+          <w:lang w:val="en-US"/>
+        </w:rPr>
+        <w:t>.</w:t>
+      </w:r>
+    </w:p>
+    <w:p>
+      <w:pPr>
+        <w:pStyle w:val="Heading4"/>
+        <w:rPr>
+          <w:sz w:val="26"/>
+          <w:szCs w:val="26"/>
+          <w:lang w:val="en-US"/>
+        </w:rPr>
+      </w:pPr>
+      <w:r>
+        <w:rPr>
+          <w:sz w:val="26"/>
+          <w:szCs w:val="26"/>
+          <w:lang w:val="en-US"/>
+        </w:rPr>
+        <w:t xml:space="preserve">3.1.1.2 Vitural DOM </w:t>
+      </w:r>
+    </w:p>
+    <w:p>
+      <w:pPr>
+        <w:ind w:firstLine="720"/>
+        <w:rPr>
+          <w:sz w:val="26"/>
+          <w:szCs w:val="26"/>
+          <w:lang w:val="vi-VN"/>
+        </w:rPr>
+      </w:pPr>
+      <w:r>
+        <w:rPr>
+          <w:sz w:val="26"/>
+          <w:szCs w:val="26"/>
+          <w:lang w:val="en-US"/>
+        </w:rPr>
+        <w:t>Virtual DOM</w:t>
+      </w:r>
+      <w:r>
+        <w:rPr>
+          <w:sz w:val="26"/>
+          <w:szCs w:val="26"/>
+          <w:lang w:val="en-US"/>
+        </w:rPr>
+        <w:t xml:space="preserve"> là</w:t>
+      </w:r>
+      <w:r>
+        <w:rPr>
+          <w:sz w:val="26"/>
+          <w:szCs w:val="26"/>
+          <w:lang w:val="vi-VN"/>
+        </w:rPr>
+        <w:t xml:space="preserve"> một DOM ảo do Reactjs tạo nên nó là bản copy của DOM thật trên trang website đó. Reactjs sẽ sử dụng Virtual DOM để tìm kiếm và cập nhật DOM đúng phần DOM thật ở trang web mà không phải load lại toàn bộ cây DOM. Điều này giúp cải thiện </w:t>
+      </w:r>
+      <w:r>
+        <w:rPr>
+          <w:sz w:val="26"/>
+          <w:szCs w:val="26"/>
+          <w:lang w:val="vi-VN"/>
+        </w:rPr>
+        <w:t>performance của website lên rất nhiều và đặc biết có lợi đối với các trang web lớn cần tối ưu hiệu năng.</w:t>
+      </w:r>
+    </w:p>
+    <w:p>
+      <w:pPr>
         <w:pStyle w:val="Heading2"/>
         <w:rPr>
           <w:rFonts w:ascii="Times New Roman" w:hAnsi="Times New Roman" w:cs="Times New Roman"/>
-          <w:i/>
-          <w:iCs/>
-          <w:noProof/>
-          <w:lang w:val="en-US"/>
-        </w:rPr>
-      </w:pPr>
-      <w:bookmarkStart w:id="25" w:name="_Toc140257715"/>
-      <w:r>
-        <w:rPr>
-          <w:rFonts w:ascii="Times New Roman" w:hAnsi="Times New Roman" w:cs="Times New Roman"/>
-          <w:i/>
-          <w:iCs/>
+          <w:noProof/>
+          <w:lang w:val="vi-VN"/>
+        </w:rPr>
+      </w:pPr>
+      <w:bookmarkStart w:id="26" w:name="_Toc140257716"/>
+      <w:r>
+        <w:rPr>
+          <w:rFonts w:ascii="Times New Roman" w:hAnsi="Times New Roman" w:cs="Times New Roman"/>
           <w:noProof/>
           <w:lang w:val="en-US"/>
         </w:rPr>
@@ -11934,264 +12272,1110 @@
       <w:r>
         <w:rPr>
           <w:rFonts w:ascii="Times New Roman" w:hAnsi="Times New Roman" w:cs="Times New Roman"/>
-          <w:i/>
-          <w:iCs/>
-          <w:noProof/>
-          <w:lang w:val="en-US"/>
-        </w:rPr>
-        <w:tab/>
-        <w:t>Reactjs</w:t>
-      </w:r>
-      <w:bookmarkEnd w:id="25"/>
+          <w:noProof/>
+          <w:lang w:val="en-US"/>
+        </w:rPr>
+        <w:tab/>
+      </w:r>
+      <w:bookmarkEnd w:id="26"/>
+      <w:r>
+        <w:rPr>
+          <w:rFonts w:ascii="Times New Roman" w:hAnsi="Times New Roman" w:cs="Times New Roman"/>
+          <w:noProof/>
+          <w:lang w:val="en-US"/>
+        </w:rPr>
+        <w:t>Taiwind</w:t>
+      </w:r>
+      <w:r>
+        <w:rPr>
+          <w:rFonts w:ascii="Times New Roman" w:hAnsi="Times New Roman" w:cs="Times New Roman"/>
+          <w:noProof/>
+          <w:lang w:val="vi-VN"/>
+        </w:rPr>
+        <w:t xml:space="preserve"> </w:t>
+      </w:r>
+      <w:r>
+        <w:rPr>
+          <w:rFonts w:ascii="Times New Roman" w:hAnsi="Times New Roman" w:cs="Times New Roman"/>
+          <w:noProof/>
+          <w:lang w:val="vi-VN"/>
+        </w:rPr>
+        <w:t>CSS</w:t>
+      </w:r>
+    </w:p>
+    <w:p>
+      <w:pPr>
+        <w:rPr>
+          <w:sz w:val="26"/>
+          <w:szCs w:val="26"/>
+          <w:lang w:val="vi-VN"/>
+        </w:rPr>
+      </w:pPr>
+      <w:r>
+        <w:rPr>
+          <w:lang w:val="vi-VN"/>
+        </w:rPr>
+        <w:tab/>
+      </w:r>
+      <w:r>
+        <w:rPr>
+          <w:sz w:val="26"/>
+          <w:szCs w:val="26"/>
+          <w:lang w:val="vi-VN"/>
+        </w:rPr>
+        <w:t>Taiwind CSS</w:t>
+      </w:r>
+      <w:r>
+        <w:rPr>
+          <w:sz w:val="26"/>
+          <w:szCs w:val="26"/>
+          <w:lang w:val="vi-VN"/>
+        </w:rPr>
+        <w:t xml:space="preserve"> là một utility-first CSS framework, tương tự như Bootstrap nó có các class build-in có thể dùng để định dạng css ngay trong chính file html của mình.</w:t>
+      </w:r>
+      <w:r>
+        <w:rPr>
+          <w:sz w:val="26"/>
+          <w:szCs w:val="26"/>
+          <w:lang w:val="en-US"/>
+        </w:rPr>
+        <w:t xml:space="preserve"> Ưu</w:t>
+      </w:r>
+      <w:r>
+        <w:rPr>
+          <w:sz w:val="26"/>
+          <w:szCs w:val="26"/>
+          <w:lang w:val="vi-VN"/>
+        </w:rPr>
+        <w:t xml:space="preserve"> điểm vượt trội hơn so với Bootstrap của Taiwind CSS có thể nói đến tính tự định nghĩa và mở rộng cho các class build-in giúp code trông gọn gàn và thuận tiện hơn.</w:t>
+      </w:r>
+    </w:p>
+    <w:p>
+      <w:pPr>
+        <w:rPr>
+          <w:sz w:val="26"/>
+          <w:szCs w:val="26"/>
+          <w:lang w:val="vi-VN"/>
+        </w:rPr>
+      </w:pPr>
+    </w:p>
+    <w:p>
+      <w:pPr>
+        <w:rPr>
+          <w:sz w:val="26"/>
+          <w:szCs w:val="26"/>
+          <w:lang w:val="vi-VN"/>
+        </w:rPr>
+      </w:pPr>
+      <w:r>
+        <w:rPr>
+          <w:sz w:val="26"/>
+          <w:szCs w:val="26"/>
+          <w:lang w:val="vi-VN"/>
+        </w:rPr>
+        <w:t>Ví dụ:</w:t>
+      </w:r>
+    </w:p>
+    <w:p>
+      <w:pPr>
+        <w:rPr>
+          <w:sz w:val="26"/>
+          <w:szCs w:val="26"/>
+          <w:lang w:val="vi-VN"/>
+        </w:rPr>
+      </w:pPr>
+    </w:p>
+    <w:p>
+      <w:pPr>
+        <w:rPr>
+          <w:sz w:val="26"/>
+          <w:szCs w:val="26"/>
+          <w:lang w:val="vi-VN"/>
+        </w:rPr>
+      </w:pPr>
+      <w:r>
+        <w:rPr>
+          <w:sz w:val="26"/>
+          <w:szCs w:val="26"/>
+          <w:lang w:val="vi-VN"/>
+        </w:rPr>
+        <w:t>Ta hoàn toàn có thể tạo ra một class build-in mới sử dụng các class build-in khác. Như trong ví dụ này ta đã tạo ra class card từ các class “bg-white rouded overflow-hidden shadow-md ”</w:t>
+      </w:r>
+      <w:r>
+        <w:rPr>
+          <w:sz w:val="26"/>
+          <w:szCs w:val="26"/>
+          <w:lang w:val="vi-VN"/>
+        </w:rPr>
+        <w:tab/>
+      </w:r>
+      <w:r>
+        <w:rPr>
+          <w:noProof/>
+          <w:sz w:val="26"/>
+          <w:szCs w:val="26"/>
+          <w:lang w:val="vi-VN"/>
+        </w:rPr>
+        <w:drawing>
+          <wp:inline distT="0" distB="0" distL="0" distR="0" wp14:anchorId="28908E70" wp14:editId="7326C7E1">
+            <wp:extent cx="6151880" cy="1112520"/>
+            <wp:effectExtent l="0" t="0" r="1270" b="0"/>
+            <wp:docPr id="1334661624" name="Picture 1"/>
+            <wp:cNvGraphicFramePr>
+              <a:graphicFrameLocks xmlns:a="http://schemas.openxmlformats.org/drawingml/2006/main" noChangeAspect="1"/>
+            </wp:cNvGraphicFramePr>
+            <a:graphic xmlns:a="http://schemas.openxmlformats.org/drawingml/2006/main">
+              <a:graphicData uri="http://schemas.openxmlformats.org/drawingml/2006/picture">
+                <pic:pic xmlns:pic="http://schemas.openxmlformats.org/drawingml/2006/picture">
+                  <pic:nvPicPr>
+                    <pic:cNvPr id="1334661624" name=""/>
+                    <pic:cNvPicPr/>
+                  </pic:nvPicPr>
+                  <pic:blipFill>
+                    <a:blip r:embed="rId11"/>
+                    <a:stretch>
+                      <a:fillRect/>
+                    </a:stretch>
+                  </pic:blipFill>
+                  <pic:spPr>
+                    <a:xfrm>
+                      <a:off x="0" y="0"/>
+                      <a:ext cx="6151880" cy="1112520"/>
+                    </a:xfrm>
+                    <a:prstGeom prst="rect">
+                      <a:avLst/>
+                    </a:prstGeom>
+                  </pic:spPr>
+                </pic:pic>
+              </a:graphicData>
+            </a:graphic>
+          </wp:inline>
+        </w:drawing>
+      </w:r>
+    </w:p>
+    <w:p>
+      <w:pPr>
+        <w:rPr>
+          <w:sz w:val="26"/>
+          <w:szCs w:val="26"/>
+          <w:lang w:val="vi-VN"/>
+        </w:rPr>
+      </w:pPr>
+    </w:p>
+    <w:p>
+      <w:pPr>
+        <w:rPr>
+          <w:sz w:val="26"/>
+          <w:szCs w:val="26"/>
+          <w:lang w:val="vi-VN"/>
+        </w:rPr>
+      </w:pPr>
+      <w:r>
+        <w:rPr>
+          <w:noProof/>
+          <w:sz w:val="26"/>
+          <w:szCs w:val="26"/>
+          <w:lang w:val="vi-VN"/>
+        </w:rPr>
+        <w:drawing>
+          <wp:inline distT="0" distB="0" distL="0" distR="0" wp14:anchorId="2B7A7D2B" wp14:editId="1520B07E">
+            <wp:extent cx="5163271" cy="714475"/>
+            <wp:effectExtent l="0" t="0" r="0" b="9525"/>
+            <wp:docPr id="597646048" name="Picture 1"/>
+            <wp:cNvGraphicFramePr>
+              <a:graphicFrameLocks xmlns:a="http://schemas.openxmlformats.org/drawingml/2006/main" noChangeAspect="1"/>
+            </wp:cNvGraphicFramePr>
+            <a:graphic xmlns:a="http://schemas.openxmlformats.org/drawingml/2006/main">
+              <a:graphicData uri="http://schemas.openxmlformats.org/drawingml/2006/picture">
+                <pic:pic xmlns:pic="http://schemas.openxmlformats.org/drawingml/2006/picture">
+                  <pic:nvPicPr>
+                    <pic:cNvPr id="597646048" name=""/>
+                    <pic:cNvPicPr/>
+                  </pic:nvPicPr>
+                  <pic:blipFill>
+                    <a:blip r:embed="rId12"/>
+                    <a:stretch>
+                      <a:fillRect/>
+                    </a:stretch>
+                  </pic:blipFill>
+                  <pic:spPr>
+                    <a:xfrm>
+                      <a:off x="0" y="0"/>
+                      <a:ext cx="5163271" cy="714475"/>
+                    </a:xfrm>
+                    <a:prstGeom prst="rect">
+                      <a:avLst/>
+                    </a:prstGeom>
+                  </pic:spPr>
+                </pic:pic>
+              </a:graphicData>
+            </a:graphic>
+          </wp:inline>
+        </w:drawing>
+      </w:r>
+    </w:p>
+    <w:p>
+      <w:pPr>
+        <w:rPr>
+          <w:sz w:val="26"/>
+          <w:szCs w:val="26"/>
+          <w:lang w:val="vi-VN"/>
+        </w:rPr>
+      </w:pPr>
+    </w:p>
+    <w:p>
+      <w:pPr>
+        <w:tabs>
+          <w:tab w:val="left" w:pos="2064"/>
+        </w:tabs>
+        <w:rPr>
+          <w:sz w:val="26"/>
+          <w:szCs w:val="26"/>
+          <w:lang w:val="vi-VN"/>
+        </w:rPr>
+      </w:pPr>
+      <w:r>
+        <w:rPr>
+          <w:sz w:val="26"/>
+          <w:szCs w:val="26"/>
+          <w:lang w:val="vi-VN"/>
+        </w:rPr>
+        <w:tab/>
+      </w:r>
+    </w:p>
+    <w:p>
+      <w:pPr>
+        <w:rPr>
+          <w:sz w:val="26"/>
+          <w:szCs w:val="26"/>
+          <w:lang w:val="vi-VN"/>
+        </w:rPr>
+      </w:pPr>
+      <w:r>
+        <w:rPr>
+          <w:noProof/>
+          <w:sz w:val="26"/>
+          <w:szCs w:val="26"/>
+          <w:lang w:val="vi-VN"/>
+        </w:rPr>
+        <w:drawing>
+          <wp:inline distT="0" distB="0" distL="0" distR="0" wp14:anchorId="69B5D1C2" wp14:editId="00D4256B">
+            <wp:extent cx="5513705" cy="975360"/>
+            <wp:effectExtent l="0" t="0" r="0" b="0"/>
+            <wp:docPr id="458654566" name="Picture 1"/>
+            <wp:cNvGraphicFramePr>
+              <a:graphicFrameLocks xmlns:a="http://schemas.openxmlformats.org/drawingml/2006/main" noChangeAspect="1"/>
+            </wp:cNvGraphicFramePr>
+            <a:graphic xmlns:a="http://schemas.openxmlformats.org/drawingml/2006/main">
+              <a:graphicData uri="http://schemas.openxmlformats.org/drawingml/2006/picture">
+                <pic:pic xmlns:pic="http://schemas.openxmlformats.org/drawingml/2006/picture">
+                  <pic:nvPicPr>
+                    <pic:cNvPr id="458654566" name=""/>
+                    <pic:cNvPicPr/>
+                  </pic:nvPicPr>
+                  <pic:blipFill>
+                    <a:blip r:embed="rId13"/>
+                    <a:stretch>
+                      <a:fillRect/>
+                    </a:stretch>
+                  </pic:blipFill>
+                  <pic:spPr>
+                    <a:xfrm>
+                      <a:off x="0" y="0"/>
+                      <a:ext cx="5647570" cy="999040"/>
+                    </a:xfrm>
+                    <a:prstGeom prst="rect">
+                      <a:avLst/>
+                    </a:prstGeom>
+                  </pic:spPr>
+                </pic:pic>
+              </a:graphicData>
+            </a:graphic>
+          </wp:inline>
+        </w:drawing>
+      </w:r>
     </w:p>
     <w:p>
       <w:pPr>
         <w:pStyle w:val="Heading2"/>
         <w:rPr>
-          <w:rFonts w:ascii="Times New Roman" w:eastAsia="Times New Roman" w:hAnsi="Times New Roman" w:cs="Times New Roman"/>
-          <w:noProof/>
-          <w:lang w:val="en-US"/>
-        </w:rPr>
-      </w:pPr>
-      <w:bookmarkStart w:id="26" w:name="_Toc140257716"/>
-      <w:r>
-        <w:rPr>
-          <w:rFonts w:ascii="Times New Roman" w:hAnsi="Times New Roman" w:cs="Times New Roman"/>
-          <w:noProof/>
-          <w:lang w:val="en-US"/>
-        </w:rPr>
-        <w:t>3.1.1</w:t>
-      </w:r>
-      <w:r>
-        <w:rPr>
-          <w:rFonts w:ascii="Times New Roman" w:hAnsi="Times New Roman" w:cs="Times New Roman"/>
-          <w:noProof/>
-          <w:lang w:val="en-US"/>
-        </w:rPr>
-        <w:tab/>
-        <w:t>Bootstrap</w:t>
-      </w:r>
-      <w:bookmarkEnd w:id="26"/>
+          <w:rFonts w:ascii="Times New Roman" w:hAnsi="Times New Roman" w:cs="Times New Roman"/>
+          <w:noProof/>
+          <w:lang w:val="en-US"/>
+        </w:rPr>
+      </w:pPr>
+      <w:bookmarkStart w:id="27" w:name="_Toc140257717"/>
+      <w:r>
+        <w:rPr>
+          <w:rFonts w:ascii="Times New Roman" w:hAnsi="Times New Roman" w:cs="Times New Roman"/>
+          <w:noProof/>
+          <w:lang w:val="vi-VN"/>
+        </w:rPr>
+        <w:lastRenderedPageBreak/>
+        <w:t>3.2</w:t>
+      </w:r>
+      <w:r>
+        <w:rPr>
+          <w:rFonts w:ascii="Times New Roman" w:eastAsiaTheme="minorEastAsia" w:hAnsi="Times New Roman" w:cs="Times New Roman"/>
+          <w:noProof/>
+          <w:lang w:val="vi-VN" w:eastAsia="ja-JP"/>
+        </w:rPr>
+        <w:tab/>
+      </w:r>
+      <w:r>
+        <w:rPr>
+          <w:rFonts w:ascii="Times New Roman" w:hAnsi="Times New Roman" w:cs="Times New Roman"/>
+          <w:noProof/>
+          <w:lang w:val="en-US"/>
+        </w:rPr>
+        <w:t>Back-end</w:t>
+      </w:r>
+      <w:bookmarkEnd w:id="27"/>
     </w:p>
     <w:p>
       <w:pPr>
         <w:pStyle w:val="Heading2"/>
         <w:rPr>
           <w:rFonts w:ascii="Times New Roman" w:hAnsi="Times New Roman" w:cs="Times New Roman"/>
-          <w:noProof/>
-          <w:lang w:val="en-US"/>
-        </w:rPr>
-      </w:pPr>
-      <w:bookmarkStart w:id="27" w:name="_Toc140257717"/>
-      <w:r>
-        <w:rPr>
-          <w:rFonts w:ascii="Times New Roman" w:hAnsi="Times New Roman" w:cs="Times New Roman"/>
-          <w:noProof/>
-          <w:lang w:val="vi-VN"/>
+          <w:i/>
+          <w:iCs/>
+          <w:noProof/>
+          <w:lang w:val="en-US"/>
+        </w:rPr>
+      </w:pPr>
+      <w:bookmarkStart w:id="28" w:name="_Toc140257718"/>
+      <w:r>
+        <w:rPr>
+          <w:rFonts w:ascii="Times New Roman" w:hAnsi="Times New Roman" w:cs="Times New Roman"/>
+          <w:i/>
+          <w:iCs/>
+          <w:noProof/>
+          <w:lang w:val="vi-VN"/>
+        </w:rPr>
+        <w:t>3.</w:t>
+      </w:r>
+      <w:r>
+        <w:rPr>
+          <w:rFonts w:ascii="Times New Roman" w:hAnsi="Times New Roman" w:cs="Times New Roman"/>
+          <w:i/>
+          <w:iCs/>
+          <w:noProof/>
+          <w:lang w:val="en-US"/>
+        </w:rPr>
+        <w:t>2.1</w:t>
+      </w:r>
+      <w:r>
+        <w:rPr>
+          <w:rFonts w:ascii="Times New Roman" w:hAnsi="Times New Roman" w:cs="Times New Roman"/>
+          <w:i/>
+          <w:iCs/>
+          <w:noProof/>
+          <w:lang w:val="vi-VN"/>
+        </w:rPr>
+        <w:tab/>
+      </w:r>
+      <w:r>
+        <w:rPr>
+          <w:rFonts w:ascii="Times New Roman" w:hAnsi="Times New Roman" w:cs="Times New Roman"/>
+          <w:i/>
+          <w:iCs/>
+          <w:noProof/>
+          <w:lang w:val="en-US"/>
+        </w:rPr>
+        <w:t>Spring-boot</w:t>
+      </w:r>
+      <w:bookmarkEnd w:id="28"/>
+    </w:p>
+    <w:p>
+      <w:pPr>
+        <w:rPr>
+          <w:sz w:val="26"/>
+          <w:szCs w:val="26"/>
+          <w:lang w:val="vi-VN"/>
+        </w:rPr>
+      </w:pPr>
+      <w:r>
+        <w:rPr>
+          <w:sz w:val="26"/>
+          <w:szCs w:val="26"/>
+          <w:lang w:val="en-US"/>
+        </w:rPr>
+        <w:tab/>
+      </w:r>
+      <w:r>
+        <w:rPr>
+          <w:sz w:val="26"/>
+          <w:szCs w:val="26"/>
+          <w:lang w:val="en-US"/>
+        </w:rPr>
+        <w:t>Spring boot là</w:t>
+      </w:r>
+      <w:r>
+        <w:rPr>
+          <w:sz w:val="26"/>
+          <w:szCs w:val="26"/>
+          <w:lang w:val="vi-VN"/>
+        </w:rPr>
+        <w:t xml:space="preserve"> một framework mã nguồn mở nằm</w:t>
+      </w:r>
+      <w:r>
+        <w:rPr>
+          <w:sz w:val="26"/>
+          <w:szCs w:val="26"/>
+          <w:lang w:val="vi-VN"/>
+        </w:rPr>
+        <w:t xml:space="preserve"> trong hệ sinh thái Spring Framework. Có thể nó coi nó như một công cụ làm cho quá trình phát triển một ứng dụng web hay một ứng dụng microservice trở nên dễ dàng và nhanh chóng hơn với những khả năng mà nó mang lại:</w:t>
+      </w:r>
+    </w:p>
+    <w:p>
+      <w:pPr>
+        <w:pStyle w:val="ListParagraph"/>
+        <w:numPr>
+          <w:ilvl w:val="0"/>
+          <w:numId w:val="4"/>
+        </w:numPr>
+        <w:rPr>
+          <w:sz w:val="26"/>
+          <w:szCs w:val="26"/>
+          <w:lang w:val="vi-VN"/>
+        </w:rPr>
+      </w:pPr>
+      <w:r>
+        <w:rPr>
+          <w:sz w:val="26"/>
+          <w:szCs w:val="26"/>
+          <w:lang w:val="vi-VN"/>
+        </w:rPr>
+        <w:t xml:space="preserve">Giảm thiểu </w:t>
+      </w:r>
+      <w:r>
+        <w:rPr>
+          <w:sz w:val="26"/>
+          <w:szCs w:val="26"/>
+          <w:lang w:val="vi-VN"/>
+        </w:rPr>
+        <w:t>các bước cấu hình phức tạp ở bằng XML của Spring Framework.</w:t>
+      </w:r>
+    </w:p>
+    <w:p>
+      <w:pPr>
+        <w:pStyle w:val="ListParagraph"/>
+        <w:numPr>
+          <w:ilvl w:val="0"/>
+          <w:numId w:val="4"/>
+        </w:numPr>
+        <w:rPr>
+          <w:sz w:val="26"/>
+          <w:szCs w:val="26"/>
+          <w:lang w:val="vi-VN"/>
+        </w:rPr>
+      </w:pPr>
+      <w:r>
+        <w:rPr>
+          <w:sz w:val="26"/>
+          <w:szCs w:val="26"/>
+          <w:lang w:val="vi-VN"/>
+        </w:rPr>
+        <w:t>Dễ hiểu và dễ phát triển một ứng dụng Spring.</w:t>
+      </w:r>
+    </w:p>
+    <w:p>
+      <w:pPr>
+        <w:pStyle w:val="ListParagraph"/>
+        <w:numPr>
+          <w:ilvl w:val="0"/>
+          <w:numId w:val="4"/>
+        </w:numPr>
+        <w:rPr>
+          <w:sz w:val="26"/>
+          <w:szCs w:val="26"/>
+          <w:lang w:val="vi-VN"/>
+        </w:rPr>
+      </w:pPr>
+      <w:r>
+        <w:rPr>
+          <w:sz w:val="26"/>
+          <w:szCs w:val="26"/>
+          <w:lang w:val="vi-VN"/>
+        </w:rPr>
+        <w:t xml:space="preserve">Giảm thời gian phát triển cho lập trình </w:t>
+      </w:r>
+      <w:r>
+        <w:rPr>
+          <w:sz w:val="26"/>
+          <w:szCs w:val="26"/>
+          <w:lang w:val="vi-VN"/>
+        </w:rPr>
+        <w:t>viên.</w:t>
+      </w:r>
+    </w:p>
+    <w:p>
+      <w:pPr>
+        <w:pStyle w:val="ListParagraph"/>
+        <w:numPr>
+          <w:ilvl w:val="0"/>
+          <w:numId w:val="4"/>
+        </w:numPr>
+        <w:rPr>
+          <w:sz w:val="26"/>
+          <w:szCs w:val="26"/>
+          <w:lang w:val="vi-VN"/>
+        </w:rPr>
+      </w:pPr>
+      <w:r>
+        <w:rPr>
+          <w:sz w:val="26"/>
+          <w:szCs w:val="26"/>
+          <w:lang w:val="vi-VN"/>
+        </w:rPr>
+        <w:t xml:space="preserve">Tương tác và hỗ trợ tốt cho việc phát triển </w:t>
+      </w:r>
+      <w:r>
+        <w:rPr>
+          <w:sz w:val="26"/>
+          <w:szCs w:val="26"/>
+          <w:lang w:val="vi-VN"/>
+        </w:rPr>
+        <w:t>m</w:t>
+      </w:r>
+      <w:r>
+        <w:rPr>
+          <w:sz w:val="26"/>
+          <w:szCs w:val="26"/>
+          <w:lang w:val="vi-VN"/>
+        </w:rPr>
+        <w:t>ột hệ thống microservice.</w:t>
+      </w:r>
+    </w:p>
+    <w:p>
+      <w:pPr>
+        <w:pStyle w:val="Heading2"/>
+        <w:rPr>
+          <w:rFonts w:ascii="Times New Roman" w:hAnsi="Times New Roman" w:cs="Times New Roman"/>
+          <w:i/>
+          <w:iCs/>
+        </w:rPr>
+      </w:pPr>
+      <w:bookmarkStart w:id="29" w:name="_Toc140257719"/>
+      <w:r>
+        <w:rPr>
+          <w:rFonts w:ascii="Times New Roman" w:hAnsi="Times New Roman" w:cs="Times New Roman"/>
+          <w:i/>
+          <w:iCs/>
         </w:rPr>
         <w:t>3.2</w:t>
       </w:r>
       <w:r>
         <w:rPr>
-          <w:rFonts w:ascii="Times New Roman" w:eastAsiaTheme="minorEastAsia" w:hAnsi="Times New Roman" w:cs="Times New Roman"/>
+          <w:rFonts w:ascii="Times New Roman" w:hAnsi="Times New Roman" w:cs="Times New Roman"/>
+          <w:i/>
+          <w:iCs/>
+          <w:lang w:val="en-US"/>
+        </w:rPr>
+        <w:t>.2</w:t>
+      </w:r>
+      <w:r>
+        <w:rPr>
+          <w:rFonts w:ascii="Times New Roman" w:hAnsi="Times New Roman" w:cs="Times New Roman"/>
+          <w:i/>
+          <w:iCs/>
+        </w:rPr>
+        <w:t xml:space="preserve"> </w:t>
+      </w:r>
+      <w:r>
+        <w:rPr>
+          <w:rFonts w:ascii="Times New Roman" w:hAnsi="Times New Roman" w:cs="Times New Roman"/>
+          <w:i/>
+          <w:iCs/>
+        </w:rPr>
+        <w:t>Kiến trúc Microservice</w:t>
+      </w:r>
+      <w:bookmarkEnd w:id="29"/>
+    </w:p>
+    <w:p>
+      <w:pPr>
+        <w:rPr>
+          <w:sz w:val="26"/>
+          <w:szCs w:val="26"/>
+          <w:lang w:val="vi-VN"/>
+        </w:rPr>
+      </w:pPr>
+      <w:r>
+        <w:tab/>
+      </w:r>
+      <w:r>
+        <w:rPr>
+          <w:sz w:val="26"/>
+          <w:szCs w:val="26"/>
+          <w:lang w:val="vi-VN"/>
+        </w:rPr>
+        <w:t>Kiến trúc</w:t>
+      </w:r>
+      <w:r>
+        <w:rPr>
+          <w:sz w:val="26"/>
+          <w:szCs w:val="26"/>
+          <w:lang w:val="vi-VN"/>
+        </w:rPr>
+        <w:t xml:space="preserve"> microservice hay còn hiểu là kiến trúc của một hệ thống phân tán. Trên thực tế không có một định nghĩa cụ thể nào cho một mô hình microservice, ngược lại, mô hình microservice có rất nhiều biến thể phụ thuộc vào tính chất của sản phẩm, dịch vụ hay mô hình kinh doanh. Microservice có thể hiểu một cách đại khái là một kỹ thuật phát triển phần mềm, một biến thể của thuộc kiến trúc hướng dịch vụ (SOA), được dùng để xây dựng một hệ thống hay ứng dụng có tính chất phân tán, độc lập về dữ liệu , logic xử lý và cả mã nguồn.</w:t>
+      </w:r>
+    </w:p>
+    <w:p>
+      <w:pPr>
+        <w:rPr>
+          <w:sz w:val="26"/>
+          <w:szCs w:val="26"/>
+          <w:lang w:val="vi-VN"/>
+        </w:rPr>
+      </w:pPr>
+      <w:r>
+        <w:rPr>
+          <w:noProof/>
+          <w:sz w:val="26"/>
+          <w:szCs w:val="26"/>
+          <w:lang w:val="vi-VN"/>
+        </w:rPr>
+        <w:drawing>
+          <wp:inline distT="0" distB="0" distL="0" distR="0" wp14:anchorId="12712321" wp14:editId="3439AC10">
+            <wp:extent cx="6151880" cy="2802890"/>
+            <wp:effectExtent l="0" t="0" r="1270" b="0"/>
+            <wp:docPr id="784640667" name="Picture 1"/>
+            <wp:cNvGraphicFramePr>
+              <a:graphicFrameLocks xmlns:a="http://schemas.openxmlformats.org/drawingml/2006/main" noChangeAspect="1"/>
+            </wp:cNvGraphicFramePr>
+            <a:graphic xmlns:a="http://schemas.openxmlformats.org/drawingml/2006/main">
+              <a:graphicData uri="http://schemas.openxmlformats.org/drawingml/2006/picture">
+                <pic:pic xmlns:pic="http://schemas.openxmlformats.org/drawingml/2006/picture">
+                  <pic:nvPicPr>
+                    <pic:cNvPr id="784640667" name=""/>
+                    <pic:cNvPicPr/>
+                  </pic:nvPicPr>
+                  <pic:blipFill>
+                    <a:blip r:embed="rId14"/>
+                    <a:stretch>
+                      <a:fillRect/>
+                    </a:stretch>
+                  </pic:blipFill>
+                  <pic:spPr>
+                    <a:xfrm>
+                      <a:off x="0" y="0"/>
+                      <a:ext cx="6151880" cy="2802890"/>
+                    </a:xfrm>
+                    <a:prstGeom prst="rect">
+                      <a:avLst/>
+                    </a:prstGeom>
+                  </pic:spPr>
+                </pic:pic>
+              </a:graphicData>
+            </a:graphic>
+          </wp:inline>
+        </w:drawing>
+      </w:r>
+    </w:p>
+    <w:p>
+      <w:pPr>
+        <w:rPr>
+          <w:sz w:val="26"/>
+          <w:szCs w:val="26"/>
+          <w:lang w:val="vi-VN"/>
+        </w:rPr>
+      </w:pPr>
+    </w:p>
+    <w:p>
+      <w:pPr>
+        <w:rPr>
+          <w:sz w:val="26"/>
+          <w:szCs w:val="26"/>
+          <w:lang w:val="vi-VN"/>
+        </w:rPr>
+      </w:pPr>
+      <w:r>
+        <w:rPr>
+          <w:sz w:val="26"/>
+          <w:szCs w:val="26"/>
+          <w:lang w:val="vi-VN"/>
+        </w:rPr>
+        <w:tab/>
+        <w:t xml:space="preserve">Vì đặc tính của hệ thống phân tán nên microservice sẽ mang lại nhiều lợi ích như: </w:t>
+      </w:r>
+    </w:p>
+    <w:p>
+      <w:pPr>
+        <w:rPr>
+          <w:sz w:val="26"/>
+          <w:szCs w:val="26"/>
+          <w:lang w:val="vi-VN"/>
+        </w:rPr>
+      </w:pPr>
+      <w:r>
+        <w:rPr>
+          <w:sz w:val="26"/>
+          <w:szCs w:val="26"/>
+          <w:lang w:val="vi-VN"/>
+        </w:rPr>
+        <w:t>+ Dễ quảng lý các service.</w:t>
+      </w:r>
+    </w:p>
+    <w:p>
+      <w:pPr>
+        <w:rPr>
+          <w:sz w:val="26"/>
+          <w:szCs w:val="26"/>
+          <w:lang w:val="vi-VN"/>
+        </w:rPr>
+      </w:pPr>
+      <w:r>
+        <w:rPr>
+          <w:sz w:val="26"/>
+          <w:szCs w:val="26"/>
+          <w:lang w:val="vi-VN"/>
+        </w:rPr>
+        <w:t>+ Dễ vận hành tổ chức (do mỗi team sẽ đảm nhiệm 1 service, mỗi service sẽ đại diện cho một chức năng).</w:t>
+      </w:r>
+    </w:p>
+    <w:p>
+      <w:pPr>
+        <w:rPr>
+          <w:sz w:val="26"/>
+          <w:szCs w:val="26"/>
+          <w:lang w:val="vi-VN"/>
+        </w:rPr>
+      </w:pPr>
+      <w:r>
+        <w:rPr>
+          <w:sz w:val="26"/>
+          <w:szCs w:val="26"/>
+          <w:lang w:val="vi-VN"/>
+        </w:rPr>
+        <w:t>+ Dễ thay thế và mở rộng.</w:t>
+      </w:r>
+    </w:p>
+    <w:p>
+      <w:pPr>
+        <w:rPr>
+          <w:sz w:val="26"/>
+          <w:szCs w:val="26"/>
+          <w:lang w:val="vi-VN"/>
+        </w:rPr>
+      </w:pPr>
+      <w:r>
+        <w:rPr>
+          <w:sz w:val="26"/>
+          <w:szCs w:val="26"/>
+          <w:lang w:val="vi-VN"/>
+        </w:rPr>
+        <w:t>+ Khả năng chịu lỗi cao (1 service bị lỗi các service khác vẫn hoạt động bình thường).</w:t>
+      </w:r>
+    </w:p>
+    <w:p>
+      <w:pPr>
+        <w:rPr>
+          <w:sz w:val="26"/>
+          <w:szCs w:val="26"/>
+          <w:lang w:val="vi-VN"/>
+        </w:rPr>
+      </w:pPr>
+      <w:r>
+        <w:rPr>
+          <w:sz w:val="26"/>
+          <w:szCs w:val="26"/>
+          <w:lang w:val="vi-VN"/>
+        </w:rPr>
+        <w:t>+ Đem lại khả năng dự phòng rui rỏ cho hệ thống (phiên bản mới của service bị lỗi có thể dễ dàng thay thế bằng các service cũ dự phòng).</w:t>
+      </w:r>
+      <w:r>
+        <w:rPr>
+          <w:sz w:val="26"/>
+          <w:szCs w:val="26"/>
+          <w:lang w:val="vi-VN"/>
+        </w:rPr>
+        <w:tab/>
+      </w:r>
+    </w:p>
+    <w:p>
+      <w:pPr>
+        <w:rPr>
+          <w:sz w:val="26"/>
+          <w:szCs w:val="26"/>
+          <w:lang w:val="vi-VN"/>
+        </w:rPr>
+      </w:pPr>
+    </w:p>
+    <w:p>
+      <w:pPr>
+        <w:rPr>
+          <w:sz w:val="26"/>
+          <w:szCs w:val="26"/>
+          <w:lang w:val="vi-VN"/>
+        </w:rPr>
+      </w:pPr>
+    </w:p>
+    <w:p>
+      <w:pPr>
+        <w:rPr>
+          <w:sz w:val="26"/>
+          <w:szCs w:val="26"/>
+          <w:lang w:val="vi-VN"/>
+        </w:rPr>
+      </w:pPr>
+    </w:p>
+    <w:p>
+      <w:pPr>
+        <w:rPr>
+          <w:sz w:val="26"/>
+          <w:szCs w:val="26"/>
+          <w:lang w:val="vi-VN"/>
+        </w:rPr>
+      </w:pPr>
+    </w:p>
+    <w:p>
+      <w:pPr>
+        <w:pStyle w:val="Heading2"/>
+        <w:rPr>
+          <w:rFonts w:ascii="Times New Roman" w:hAnsi="Times New Roman" w:cs="Times New Roman"/>
+          <w:noProof/>
+          <w:lang w:val="en-US"/>
+        </w:rPr>
+      </w:pPr>
+      <w:bookmarkStart w:id="30" w:name="_Toc140257720"/>
+      <w:r>
+        <w:rPr>
+          <w:rFonts w:ascii="Times New Roman" w:hAnsi="Times New Roman" w:cs="Times New Roman"/>
+          <w:noProof/>
+          <w:lang w:val="en-US"/>
+        </w:rPr>
+        <w:t>3.3</w:t>
+      </w:r>
+      <w:r>
+        <w:rPr>
+          <w:rFonts w:ascii="Times New Roman" w:hAnsi="Times New Roman" w:cs="Times New Roman"/>
+          <w:noProof/>
+          <w:lang w:val="en-US"/>
+        </w:rPr>
+        <w:tab/>
+        <w:t>Cơ sở dữ liệu</w:t>
+      </w:r>
+      <w:bookmarkEnd w:id="30"/>
+    </w:p>
+    <w:p>
+      <w:pPr>
+        <w:pStyle w:val="Heading2"/>
+        <w:rPr>
+          <w:rFonts w:ascii="Times New Roman" w:hAnsi="Times New Roman" w:cs="Times New Roman"/>
+          <w:i/>
+          <w:iCs/>
+          <w:noProof/>
+          <w:lang w:val="en-US"/>
+        </w:rPr>
+      </w:pPr>
+      <w:bookmarkStart w:id="31" w:name="_Toc140257721"/>
+      <w:r>
+        <w:rPr>
+          <w:rFonts w:ascii="Times New Roman" w:hAnsi="Times New Roman" w:cs="Times New Roman"/>
+          <w:i/>
+          <w:iCs/>
+          <w:noProof/>
+          <w:lang w:val="en-US"/>
+        </w:rPr>
+        <w:t>3.3.1 MySQL</w:t>
+      </w:r>
+      <w:bookmarkEnd w:id="31"/>
+    </w:p>
+    <w:p>
+      <w:pPr>
+        <w:ind w:firstLine="720"/>
+        <w:rPr>
+          <w:sz w:val="26"/>
+          <w:szCs w:val="26"/>
+          <w:lang w:val="vi-VN"/>
+        </w:rPr>
+      </w:pPr>
+      <w:r>
+        <w:rPr>
+          <w:sz w:val="26"/>
+          <w:szCs w:val="26"/>
+          <w:lang w:val="en-US"/>
+        </w:rPr>
+        <w:t>MySQL là</w:t>
+      </w:r>
+      <w:r>
+        <w:rPr>
+          <w:sz w:val="26"/>
+          <w:szCs w:val="26"/>
+          <w:lang w:val="vi-VN"/>
+        </w:rPr>
+        <w:t xml:space="preserve"> một hệ</w:t>
+      </w:r>
+      <w:r>
+        <w:rPr>
+          <w:sz w:val="26"/>
+          <w:szCs w:val="26"/>
+          <w:lang w:val="vi-VN"/>
+        </w:rPr>
+        <w:t xml:space="preserve"> thống quảng trị</w:t>
+      </w:r>
+      <w:r>
+        <w:rPr>
+          <w:sz w:val="26"/>
+          <w:szCs w:val="26"/>
+          <w:lang w:val="vi-VN"/>
+        </w:rPr>
+        <w:t xml:space="preserve"> cơ sở dữ liệu mã nguồn mở (RDBMS – Relational Database Management System)</w:t>
+      </w:r>
+      <w:r>
+        <w:rPr>
+          <w:sz w:val="26"/>
+          <w:szCs w:val="26"/>
+          <w:lang w:val="vi-VN"/>
+        </w:rPr>
+        <w:t xml:space="preserve"> hoạt động theo mô hình client-server và được tích hợp sẳn apache, PHP. Là một hệ quảng trị cơ sở dữ liệu phổ biến giúp quảng trị các dữ liệu có cấu trúc (SQL – Structured Query Language)</w:t>
+      </w:r>
+      <w:r>
+        <w:rPr>
+          <w:sz w:val="26"/>
+          <w:szCs w:val="26"/>
+          <w:lang w:val="vi-VN"/>
+        </w:rPr>
+        <w:t xml:space="preserve"> trong cơ sở dữ liệu (DB - Database) là nơi lưu trữ, truy xuất dữ liệu </w:t>
+      </w:r>
+      <w:r>
+        <w:rPr>
+          <w:sz w:val="26"/>
+          <w:szCs w:val="26"/>
+          <w:lang w:val="vi-VN"/>
+        </w:rPr>
+        <w:t>có cấu trúc dạng table-based.</w:t>
+      </w:r>
+    </w:p>
+    <w:p>
+      <w:pPr>
+        <w:rPr>
+          <w:color w:val="1F4E79" w:themeColor="accent1" w:themeShade="80"/>
+          <w:sz w:val="26"/>
+          <w:szCs w:val="26"/>
+          <w:lang w:val="vi-VN"/>
+        </w:rPr>
+      </w:pPr>
+      <w:r>
+        <w:rPr>
+          <w:color w:val="1F4E79" w:themeColor="accent1" w:themeShade="80"/>
+          <w:sz w:val="26"/>
+          <w:szCs w:val="26"/>
+          <w:lang w:val="vi-VN"/>
+        </w:rPr>
+        <w:t>3.3.2 MongoDB</w:t>
+      </w:r>
+    </w:p>
+    <w:p>
+      <w:pPr>
+        <w:rPr>
+          <w:sz w:val="26"/>
+          <w:szCs w:val="26"/>
+          <w:lang w:val="vi-VN"/>
+        </w:rPr>
+      </w:pPr>
+      <w:r>
+        <w:rPr>
+          <w:color w:val="1F4E79" w:themeColor="accent1" w:themeShade="80"/>
+          <w:sz w:val="26"/>
+          <w:szCs w:val="26"/>
+          <w:lang w:val="vi-VN"/>
+        </w:rPr>
+        <w:tab/>
+      </w:r>
+      <w:r>
+        <w:rPr>
+          <w:sz w:val="26"/>
+          <w:szCs w:val="26"/>
+          <w:lang w:val="vi-VN"/>
+        </w:rPr>
+        <w:t xml:space="preserve">MongoDB là </w:t>
+      </w:r>
+      <w:r>
+        <w:rPr>
+          <w:sz w:val="26"/>
+          <w:szCs w:val="26"/>
+          <w:lang w:val="vi-VN"/>
+        </w:rPr>
+        <w:t xml:space="preserve">một dạng Document Database (database hướng tài liệu) , một kiểu NoSQL Database. Khác với </w:t>
+      </w:r>
+      <w:r>
+        <w:rPr>
+          <w:sz w:val="26"/>
+          <w:szCs w:val="26"/>
+          <w:lang w:val="vi-VN"/>
+        </w:rPr>
+        <w:t xml:space="preserve">RDBMS, Mongo DB lưu dữ liệu dạng JSON </w:t>
+      </w:r>
+      <w:r>
+        <w:rPr>
+          <w:sz w:val="26"/>
+          <w:szCs w:val="26"/>
+          <w:lang w:val="vi-VN"/>
+        </w:rPr>
+        <w:t xml:space="preserve">nên có thể linh hoạt lưu trữ dữ liệu theo các kích cỡ khác nhau. Tương tự như định nghĩa table, row, column ở RDBMS ở Mongo DB cũng có các collection, document, field nhưng với tính “Nosql” dữ liệu ở MongoDB không bị ràng buộc bởi các khóa chính, khóa ngoại... và một khuôn khổ nhất định giúp tiết kiệm thời gian cho việc kiểm tra sự thỏa mãn về cấu trúc. Ngoài ra MongoDB còn hỗ trợ cached dữ liệu lên RAM để lượt truy vấn sau diễn ra nhanh hơn mà không cần đọc từ ổ cứng đem đến tốc độ truy vấn nhanh hơn nhiều so với hệ quảng trị cơ sở dữ liệu quang hệ </w:t>
+      </w:r>
+      <w:r>
+        <w:rPr>
+          <w:sz w:val="26"/>
+          <w:szCs w:val="26"/>
+          <w:lang w:val="vi-VN"/>
+        </w:rPr>
+        <w:t>RDBMS.</w:t>
+      </w:r>
+    </w:p>
+    <w:p>
+      <w:pPr>
+        <w:rPr>
+          <w:sz w:val="26"/>
+          <w:szCs w:val="26"/>
+          <w:lang w:val="vi-VN"/>
+        </w:rPr>
+      </w:pPr>
+    </w:p>
+    <w:p>
+      <w:pPr>
+        <w:rPr>
+          <w:lang w:val="en-US"/>
+        </w:rPr>
+      </w:pPr>
+    </w:p>
+    <w:p>
+      <w:pPr>
+        <w:jc w:val="center"/>
+        <w:rPr>
+          <w:lang w:val="vi-VN"/>
+        </w:rPr>
+      </w:pPr>
+      <w:bookmarkStart w:id="32" w:name="_Toc140257722"/>
+      <w:r>
+        <w:rPr>
+          <w:noProof/>
+          <w:lang w:val="vi-VN"/>
+        </w:rPr>
+        <w:t xml:space="preserve">CHƯƠNG 4. </w:t>
+      </w:r>
+      <w:r>
+        <w:rPr>
+          <w:noProof/>
+          <w:lang w:val="vi-VN"/>
+        </w:rPr>
+        <w:t>PHÂN TÍCH THIẾT KẾ HỆ THỐNG</w:t>
+      </w:r>
+      <w:bookmarkEnd w:id="32"/>
+    </w:p>
+    <w:p>
+      <w:pPr>
+        <w:pStyle w:val="Heading2"/>
+        <w:rPr>
+          <w:rFonts w:eastAsiaTheme="minorEastAsia"/>
           <w:noProof/>
           <w:lang w:val="vi-VN" w:eastAsia="ja-JP"/>
         </w:rPr>
-        <w:tab/>
-      </w:r>
-      <w:r>
-        <w:rPr>
-          <w:rFonts w:ascii="Times New Roman" w:hAnsi="Times New Roman" w:cs="Times New Roman"/>
-          <w:noProof/>
-          <w:lang w:val="en-US"/>
-        </w:rPr>
-        <w:t>Back-end</w:t>
-      </w:r>
-      <w:bookmarkEnd w:id="27"/>
-    </w:p>
-    <w:p>
-      <w:pPr>
-        <w:pStyle w:val="Heading2"/>
-        <w:rPr>
-          <w:rFonts w:ascii="Times New Roman" w:hAnsi="Times New Roman" w:cs="Times New Roman"/>
-          <w:i/>
-          <w:iCs/>
-          <w:noProof/>
-          <w:lang w:val="en-US"/>
-        </w:rPr>
-      </w:pPr>
-      <w:bookmarkStart w:id="28" w:name="_Toc140257718"/>
-      <w:r>
-        <w:rPr>
-          <w:rFonts w:ascii="Times New Roman" w:hAnsi="Times New Roman" w:cs="Times New Roman"/>
-          <w:i/>
-          <w:iCs/>
-          <w:noProof/>
-          <w:lang w:val="vi-VN"/>
-        </w:rPr>
-        <w:t>3.</w:t>
-      </w:r>
-      <w:r>
-        <w:rPr>
-          <w:rFonts w:ascii="Times New Roman" w:hAnsi="Times New Roman" w:cs="Times New Roman"/>
-          <w:i/>
-          <w:iCs/>
-          <w:noProof/>
-          <w:lang w:val="en-US"/>
-        </w:rPr>
-        <w:t>2.1</w:t>
-      </w:r>
-      <w:r>
-        <w:rPr>
-          <w:rFonts w:ascii="Times New Roman" w:hAnsi="Times New Roman" w:cs="Times New Roman"/>
-          <w:i/>
-          <w:iCs/>
-          <w:noProof/>
-          <w:lang w:val="vi-VN"/>
-        </w:rPr>
-        <w:tab/>
-      </w:r>
-      <w:r>
-        <w:rPr>
-          <w:rFonts w:ascii="Times New Roman" w:hAnsi="Times New Roman" w:cs="Times New Roman"/>
-          <w:i/>
-          <w:iCs/>
-          <w:noProof/>
-          <w:lang w:val="en-US"/>
-        </w:rPr>
-        <w:t>Spring-boot</w:t>
-      </w:r>
-      <w:bookmarkEnd w:id="28"/>
-    </w:p>
-    <w:p>
-      <w:pPr>
-        <w:pStyle w:val="Heading2"/>
-        <w:rPr>
-          <w:rFonts w:ascii="Times New Roman" w:hAnsi="Times New Roman" w:cs="Times New Roman"/>
-          <w:i/>
-          <w:iCs/>
-          <w:noProof/>
-          <w:lang w:val="en-US"/>
-        </w:rPr>
-      </w:pPr>
-      <w:bookmarkStart w:id="29" w:name="_Toc140257719"/>
-      <w:r>
-        <w:rPr>
-          <w:rFonts w:ascii="Times New Roman" w:hAnsi="Times New Roman" w:cs="Times New Roman"/>
-          <w:i/>
-          <w:iCs/>
-          <w:noProof/>
-          <w:lang w:val="en-US"/>
-        </w:rPr>
-        <w:t>3.2.2</w:t>
-      </w:r>
-      <w:r>
-        <w:rPr>
-          <w:rFonts w:ascii="Times New Roman" w:hAnsi="Times New Roman" w:cs="Times New Roman"/>
-          <w:i/>
-          <w:iCs/>
-          <w:noProof/>
-          <w:lang w:val="en-US"/>
-        </w:rPr>
-        <w:tab/>
-        <w:t>Kiến trúc Microservice</w:t>
-      </w:r>
-      <w:bookmarkEnd w:id="29"/>
-    </w:p>
-    <w:p>
-      <w:pPr>
-        <w:pStyle w:val="Heading2"/>
-        <w:rPr>
-          <w:rFonts w:ascii="Times New Roman" w:hAnsi="Times New Roman" w:cs="Times New Roman"/>
-          <w:noProof/>
-          <w:lang w:val="en-US"/>
-        </w:rPr>
-      </w:pPr>
-      <w:bookmarkStart w:id="30" w:name="_Toc140257720"/>
-      <w:r>
-        <w:rPr>
-          <w:rFonts w:ascii="Times New Roman" w:hAnsi="Times New Roman" w:cs="Times New Roman"/>
-          <w:noProof/>
-          <w:lang w:val="en-US"/>
-        </w:rPr>
-        <w:t>3.3</w:t>
-      </w:r>
-      <w:r>
-        <w:rPr>
-          <w:rFonts w:ascii="Times New Roman" w:hAnsi="Times New Roman" w:cs="Times New Roman"/>
-          <w:noProof/>
-          <w:lang w:val="en-US"/>
-        </w:rPr>
-        <w:tab/>
-        <w:t>Cơ sở dữ liệu</w:t>
-      </w:r>
-      <w:bookmarkEnd w:id="30"/>
-    </w:p>
-    <w:p>
-      <w:pPr>
-        <w:pStyle w:val="Heading2"/>
-        <w:rPr>
-          <w:rFonts w:ascii="Times New Roman" w:eastAsia="Times New Roman" w:hAnsi="Times New Roman" w:cs="Times New Roman"/>
-          <w:i/>
-          <w:iCs/>
-          <w:noProof/>
-          <w:lang w:val="en-US"/>
-        </w:rPr>
-      </w:pPr>
-      <w:bookmarkStart w:id="31" w:name="_Toc140257721"/>
-      <w:r>
-        <w:rPr>
-          <w:rFonts w:ascii="Times New Roman" w:hAnsi="Times New Roman" w:cs="Times New Roman"/>
-          <w:i/>
-          <w:iCs/>
-          <w:noProof/>
-          <w:lang w:val="en-US"/>
-        </w:rPr>
-        <w:t>3.3.1 MySQL</w:t>
-      </w:r>
-      <w:bookmarkEnd w:id="31"/>
-    </w:p>
-    <w:p>
-      <w:pPr>
-        <w:pStyle w:val="Heading1"/>
-        <w:rPr>
-          <w:rFonts w:eastAsiaTheme="minorEastAsia"/>
-          <w:noProof/>
-          <w:lang w:val="vi-VN" w:eastAsia="ja-JP"/>
-        </w:rPr>
-      </w:pPr>
-      <w:bookmarkStart w:id="32" w:name="_Toc140257722"/>
-      <w:r>
-        <w:rPr>
-          <w:noProof/>
-          <w:lang w:val="vi-VN"/>
-        </w:rPr>
-        <w:t xml:space="preserve">CHƯƠNG 4. </w:t>
-      </w:r>
-      <w:r>
-        <w:rPr>
-          <w:b w:val="0"/>
-          <w:bCs w:val="0"/>
-          <w:noProof/>
-          <w:lang w:val="vi-VN"/>
-        </w:rPr>
-        <w:t>PHÂN TÍCH THIẾT KẾ HỆ THỐNG</w:t>
-      </w:r>
-      <w:bookmarkEnd w:id="32"/>
-    </w:p>
-    <w:p>
-      <w:pPr>
-        <w:pStyle w:val="Heading2"/>
-        <w:rPr>
-          <w:rFonts w:ascii="Times New Roman" w:eastAsiaTheme="minorEastAsia" w:hAnsi="Times New Roman" w:cs="Times New Roman"/>
-          <w:noProof/>
-          <w:lang w:val="vi-VN" w:eastAsia="ja-JP"/>
-        </w:rPr>
       </w:pPr>
       <w:bookmarkStart w:id="33" w:name="_Toc140257723"/>
       <w:r>
         <w:rPr>
-          <w:rFonts w:ascii="Times New Roman" w:hAnsi="Times New Roman" w:cs="Times New Roman"/>
           <w:noProof/>
           <w:lang w:val="vi-VN"/>
         </w:rPr>
@@ -12200,7 +13384,7 @@
       </w:r>
       <w:r>
         <w:rPr>
-          <w:rFonts w:ascii="Times New Roman" w:eastAsiaTheme="minorEastAsia" w:hAnsi="Times New Roman" w:cs="Times New Roman"/>
+          <w:rFonts w:eastAsiaTheme="minorEastAsia"/>
           <w:noProof/>
           <w:lang w:val="vi-VN" w:eastAsia="ja-JP"/>
         </w:rPr>
@@ -12208,7 +13392,6 @@
       </w:r>
       <w:r>
         <w:rPr>
-          <w:rFonts w:ascii="Times New Roman" w:hAnsi="Times New Roman" w:cs="Times New Roman"/>
           <w:noProof/>
           <w:lang w:val="vi-VN"/>
         </w:rPr>
@@ -14078,6 +15261,44 @@
     </w:sectPr>
   </w:body>
 </w:document>
+</file>
+
+<file path=word/endnotes.xml><?xml version="1.0" encoding="utf-8"?>
+<w:endnotes xmlns:wpc="http://schemas.microsoft.com/office/word/2010/wordprocessingCanvas" xmlns:cx="http://schemas.microsoft.com/office/drawing/2014/chartex" xmlns:cx1="http://schemas.microsoft.com/office/drawing/2015/9/8/chartex" xmlns:cx2="http://schemas.microsoft.com/office/drawing/2015/10/21/chartex" xmlns:cx3="http://schemas.microsoft.com/office/drawing/2016/5/9/chartex" xmlns:cx4="http://schemas.microsoft.com/office/drawing/2016/5/10/chartex" xmlns:cx5="http://schemas.microsoft.com/office/drawing/2016/5/11/chartex" xmlns:cx6="http://schemas.microsoft.com/office/drawing/2016/5/12/chartex" xmlns:cx7="http://schemas.microsoft.com/office/drawing/2016/5/13/chartex" xmlns:cx8="http://schemas.microsoft.com/office/drawing/2016/5/14/chartex" xmlns:mc="http://schemas.openxmlformats.org/markup-compatibility/2006" xmlns:aink="http://schemas.microsoft.com/office/drawing/2016/ink" xmlns:am3d="http://schemas.microsoft.com/office/drawing/2017/model3d" xmlns:o="urn:schemas-microsoft-com:office:office" xmlns:oel="http://schemas.microsoft.com/office/2019/extlst" xmlns:r="http://schemas.openxmlformats.org/officeDocument/2006/relationships" xmlns:m="http://schemas.openxmlformats.org/officeDocument/2006/math" xmlns:v="urn:schemas-microsoft-com:vml" xmlns:wp14="http://schemas.microsoft.com/office/word/2010/wordprocessingDrawing" xmlns:wp="http://schemas.openxmlformats.org/drawingml/2006/wordprocessingDrawing" xmlns:w10="urn:schemas-microsoft-com:office:word" xmlns:w="http://schemas.openxmlformats.org/wordprocessingml/2006/main" xmlns:w14="http://schemas.microsoft.com/office/word/2010/wordml" xmlns:w15="http://schemas.microsoft.com/office/word/2012/wordml" xmlns:w16cex="http://schemas.microsoft.com/office/word/2018/wordml/cex" xmlns:w16cid="http://schemas.microsoft.com/office/word/2016/wordml/cid" xmlns:w16="http://schemas.microsoft.com/office/word/2018/wordml" xmlns:w16sdtdh="http://schemas.microsoft.com/office/word/2020/wordml/sdtdatahash" xmlns:w16se="http://schemas.microsoft.com/office/word/2015/wordml/symex" xmlns:wpg="http://schemas.microsoft.com/office/word/2010/wordprocessingGroup" xmlns:wpi="http://schemas.microsoft.com/office/word/2010/wordprocessingInk" xmlns:wne="http://schemas.microsoft.com/office/word/2006/wordml" xmlns:wps="http://schemas.microsoft.com/office/word/2010/wordprocessingShape" mc:Ignorable="w14 w15 w16se w16cid w16 w16cex w16sdtdh wp14">
+  <w:endnote w:type="separator" w:id="-1">
+    <w:p>
+      <w:r>
+        <w:separator/>
+      </w:r>
+    </w:p>
+  </w:endnote>
+  <w:endnote w:type="continuationSeparator" w:id="0">
+    <w:p>
+      <w:r>
+        <w:continuationSeparator/>
+      </w:r>
+    </w:p>
+  </w:endnote>
+</w:endnotes>
+</file>
+
+<file path=word/footnotes.xml><?xml version="1.0" encoding="utf-8"?>
+<w:footnotes xmlns:wpc="http://schemas.microsoft.com/office/word/2010/wordprocessingCanvas" xmlns:cx="http://schemas.microsoft.com/office/drawing/2014/chartex" xmlns:cx1="http://schemas.microsoft.com/office/drawing/2015/9/8/chartex" xmlns:cx2="http://schemas.microsoft.com/office/drawing/2015/10/21/chartex" xmlns:cx3="http://schemas.microsoft.com/office/drawing/2016/5/9/chartex" xmlns:cx4="http://schemas.microsoft.com/office/drawing/2016/5/10/chartex" xmlns:cx5="http://schemas.microsoft.com/office/drawing/2016/5/11/chartex" xmlns:cx6="http://schemas.microsoft.com/office/drawing/2016/5/12/chartex" xmlns:cx7="http://schemas.microsoft.com/office/drawing/2016/5/13/chartex" xmlns:cx8="http://schemas.microsoft.com/office/drawing/2016/5/14/chartex" xmlns:mc="http://schemas.openxmlformats.org/markup-compatibility/2006" xmlns:aink="http://schemas.microsoft.com/office/drawing/2016/ink" xmlns:am3d="http://schemas.microsoft.com/office/drawing/2017/model3d" xmlns:o="urn:schemas-microsoft-com:office:office" xmlns:oel="http://schemas.microsoft.com/office/2019/extlst" xmlns:r="http://schemas.openxmlformats.org/officeDocument/2006/relationships" xmlns:m="http://schemas.openxmlformats.org/officeDocument/2006/math" xmlns:v="urn:schemas-microsoft-com:vml" xmlns:wp14="http://schemas.microsoft.com/office/word/2010/wordprocessingDrawing" xmlns:wp="http://schemas.openxmlformats.org/drawingml/2006/wordprocessingDrawing" xmlns:w10="urn:schemas-microsoft-com:office:word" xmlns:w="http://schemas.openxmlformats.org/wordprocessingml/2006/main" xmlns:w14="http://schemas.microsoft.com/office/word/2010/wordml" xmlns:w15="http://schemas.microsoft.com/office/word/2012/wordml" xmlns:w16cex="http://schemas.microsoft.com/office/word/2018/wordml/cex" xmlns:w16cid="http://schemas.microsoft.com/office/word/2016/wordml/cid" xmlns:w16="http://schemas.microsoft.com/office/word/2018/wordml" xmlns:w16sdtdh="http://schemas.microsoft.com/office/word/2020/wordml/sdtdatahash" xmlns:w16se="http://schemas.microsoft.com/office/word/2015/wordml/symex" xmlns:wpg="http://schemas.microsoft.com/office/word/2010/wordprocessingGroup" xmlns:wpi="http://schemas.microsoft.com/office/word/2010/wordprocessingInk" xmlns:wne="http://schemas.microsoft.com/office/word/2006/wordml" xmlns:wps="http://schemas.microsoft.com/office/word/2010/wordprocessingShape" mc:Ignorable="w14 w15 w16se w16cid w16 w16cex w16sdtdh wp14">
+  <w:footnote w:type="separator" w:id="-1">
+    <w:p>
+      <w:r>
+        <w:separator/>
+      </w:r>
+    </w:p>
+  </w:footnote>
+  <w:footnote w:type="continuationSeparator" w:id="0">
+    <w:p>
+      <w:r>
+        <w:continuationSeparator/>
+      </w:r>
+    </w:p>
+  </w:footnote>
+</w:footnotes>
 </file>
 
 <file path=word/numbering.xml><?xml version="1.0" encoding="utf-8"?>
@@ -14198,17 +15419,17 @@
   <w:abstractNum w:abstractNumId="1" w15:restartNumberingAfterBreak="0">
     <w:nsid w:val="1D3A67D1"/>
     <w:multiLevelType w:val="hybridMultilevel"/>
-    <w:tmpl w:val="0A803CA8"/>
-    <w:lvl w:ilvl="0" w:tplc="04090001">
+    <w:tmpl w:val="A01E303C"/>
+    <w:lvl w:ilvl="0" w:tplc="58DEAC60">
       <w:start w:val="1"/>
       <w:numFmt w:val="bullet"/>
-      <w:lvlText w:val=""/>
+      <w:lvlText w:val="-"/>
       <w:lvlJc w:val="left"/>
       <w:pPr>
         <w:ind w:left="720" w:hanging="360"/>
       </w:pPr>
       <w:rPr>
-        <w:rFonts w:ascii="Symbol" w:hAnsi="Symbol" w:hint="default"/>
+        <w:rFonts w:ascii="ff5" w:eastAsia="Times New Roman" w:hAnsi="ff5" w:cs="Times New Roman" w:hint="default"/>
       </w:rPr>
     </w:lvl>
     <w:lvl w:ilvl="1" w:tplc="04090003" w:tentative="1">
@@ -14534,6 +15755,119 @@
       </w:rPr>
     </w:lvl>
   </w:abstractNum>
+  <w:abstractNum w:abstractNumId="4" w15:restartNumberingAfterBreak="0">
+    <w:nsid w:val="7CA923C7"/>
+    <w:multiLevelType w:val="hybridMultilevel"/>
+    <w:tmpl w:val="89F2A98A"/>
+    <w:lvl w:ilvl="0" w:tplc="58DEAC60">
+      <w:start w:val="1"/>
+      <w:numFmt w:val="bullet"/>
+      <w:lvlText w:val="-"/>
+      <w:lvlJc w:val="left"/>
+      <w:pPr>
+        <w:ind w:left="1440" w:hanging="360"/>
+      </w:pPr>
+      <w:rPr>
+        <w:rFonts w:ascii="ff5" w:eastAsia="Times New Roman" w:hAnsi="ff5" w:cs="Times New Roman" w:hint="default"/>
+      </w:rPr>
+    </w:lvl>
+    <w:lvl w:ilvl="1" w:tplc="04090003" w:tentative="1">
+      <w:start w:val="1"/>
+      <w:numFmt w:val="bullet"/>
+      <w:lvlText w:val="o"/>
+      <w:lvlJc w:val="left"/>
+      <w:pPr>
+        <w:ind w:left="2160" w:hanging="360"/>
+      </w:pPr>
+      <w:rPr>
+        <w:rFonts w:ascii="Courier New" w:hAnsi="Courier New" w:cs="Courier New" w:hint="default"/>
+      </w:rPr>
+    </w:lvl>
+    <w:lvl w:ilvl="2" w:tplc="04090005" w:tentative="1">
+      <w:start w:val="1"/>
+      <w:numFmt w:val="bullet"/>
+      <w:lvlText w:val=""/>
+      <w:lvlJc w:val="left"/>
+      <w:pPr>
+        <w:ind w:left="2880" w:hanging="360"/>
+      </w:pPr>
+      <w:rPr>
+        <w:rFonts w:ascii="Wingdings" w:hAnsi="Wingdings" w:hint="default"/>
+      </w:rPr>
+    </w:lvl>
+    <w:lvl w:ilvl="3" w:tplc="04090001" w:tentative="1">
+      <w:start w:val="1"/>
+      <w:numFmt w:val="bullet"/>
+      <w:lvlText w:val=""/>
+      <w:lvlJc w:val="left"/>
+      <w:pPr>
+        <w:ind w:left="3600" w:hanging="360"/>
+      </w:pPr>
+      <w:rPr>
+        <w:rFonts w:ascii="Symbol" w:hAnsi="Symbol" w:hint="default"/>
+      </w:rPr>
+    </w:lvl>
+    <w:lvl w:ilvl="4" w:tplc="04090003" w:tentative="1">
+      <w:start w:val="1"/>
+      <w:numFmt w:val="bullet"/>
+      <w:lvlText w:val="o"/>
+      <w:lvlJc w:val="left"/>
+      <w:pPr>
+        <w:ind w:left="4320" w:hanging="360"/>
+      </w:pPr>
+      <w:rPr>
+        <w:rFonts w:ascii="Courier New" w:hAnsi="Courier New" w:cs="Courier New" w:hint="default"/>
+      </w:rPr>
+    </w:lvl>
+    <w:lvl w:ilvl="5" w:tplc="04090005" w:tentative="1">
+      <w:start w:val="1"/>
+      <w:numFmt w:val="bullet"/>
+      <w:lvlText w:val=""/>
+      <w:lvlJc w:val="left"/>
+      <w:pPr>
+        <w:ind w:left="5040" w:hanging="360"/>
+      </w:pPr>
+      <w:rPr>
+        <w:rFonts w:ascii="Wingdings" w:hAnsi="Wingdings" w:hint="default"/>
+      </w:rPr>
+    </w:lvl>
+    <w:lvl w:ilvl="6" w:tplc="04090001" w:tentative="1">
+      <w:start w:val="1"/>
+      <w:numFmt w:val="bullet"/>
+      <w:lvlText w:val=""/>
+      <w:lvlJc w:val="left"/>
+      <w:pPr>
+        <w:ind w:left="5760" w:hanging="360"/>
+      </w:pPr>
+      <w:rPr>
+        <w:rFonts w:ascii="Symbol" w:hAnsi="Symbol" w:hint="default"/>
+      </w:rPr>
+    </w:lvl>
+    <w:lvl w:ilvl="7" w:tplc="04090003" w:tentative="1">
+      <w:start w:val="1"/>
+      <w:numFmt w:val="bullet"/>
+      <w:lvlText w:val="o"/>
+      <w:lvlJc w:val="left"/>
+      <w:pPr>
+        <w:ind w:left="6480" w:hanging="360"/>
+      </w:pPr>
+      <w:rPr>
+        <w:rFonts w:ascii="Courier New" w:hAnsi="Courier New" w:cs="Courier New" w:hint="default"/>
+      </w:rPr>
+    </w:lvl>
+    <w:lvl w:ilvl="8" w:tplc="04090005" w:tentative="1">
+      <w:start w:val="1"/>
+      <w:numFmt w:val="bullet"/>
+      <w:lvlText w:val=""/>
+      <w:lvlJc w:val="left"/>
+      <w:pPr>
+        <w:ind w:left="7200" w:hanging="360"/>
+      </w:pPr>
+      <w:rPr>
+        <w:rFonts w:ascii="Wingdings" w:hAnsi="Wingdings" w:hint="default"/>
+      </w:rPr>
+    </w:lvl>
+  </w:abstractNum>
   <w:num w:numId="1" w16cid:durableId="601425693">
     <w:abstractNumId w:val="3"/>
   </w:num>
@@ -14545,6 +15879,9 @@
   </w:num>
   <w:num w:numId="4" w16cid:durableId="2075663662">
     <w:abstractNumId w:val="1"/>
+  </w:num>
+  <w:num w:numId="5" w16cid:durableId="200242493">
+    <w:abstractNumId w:val="4"/>
   </w:num>
 </w:numbering>
 </file>
@@ -15006,7 +16343,6 @@
     <w:next w:val="Normal"/>
     <w:link w:val="Heading3Char"/>
     <w:uiPriority w:val="9"/>
-    <w:semiHidden/>
     <w:unhideWhenUsed/>
     <w:qFormat/>
     <w:rsid w:val="00F83DF8"/>
@@ -15021,6 +16357,28 @@
       <w:color w:val="1F4D78" w:themeColor="accent1" w:themeShade="7F"/>
       <w:sz w:val="24"/>
       <w:szCs w:val="24"/>
+    </w:rPr>
+  </w:style>
+  <w:style w:type="paragraph" w:styleId="Heading4">
+    <w:name w:val="heading 4"/>
+    <w:basedOn w:val="Normal"/>
+    <w:next w:val="Normal"/>
+    <w:link w:val="Heading4Char"/>
+    <w:uiPriority w:val="9"/>
+    <w:unhideWhenUsed/>
+    <w:qFormat/>
+    <w:rsid w:val="00581A7B"/>
+    <w:pPr>
+      <w:keepNext/>
+      <w:keepLines/>
+      <w:spacing w:before="40"/>
+      <w:outlineLvl w:val="3"/>
+    </w:pPr>
+    <w:rPr>
+      <w:rFonts w:asciiTheme="majorHAnsi" w:eastAsiaTheme="majorEastAsia" w:hAnsiTheme="majorHAnsi" w:cstheme="majorBidi"/>
+      <w:i/>
+      <w:iCs/>
+      <w:color w:val="2E74B5" w:themeColor="accent1" w:themeShade="BF"/>
     </w:rPr>
   </w:style>
   <w:style w:type="character" w:default="1" w:styleId="DefaultParagraphFont">
@@ -15251,7 +16609,6 @@
     <w:basedOn w:val="DefaultParagraphFont"/>
     <w:link w:val="Heading3"/>
     <w:uiPriority w:val="9"/>
-    <w:semiHidden/>
     <w:rsid w:val="00F83DF8"/>
     <w:rPr>
       <w:rFonts w:asciiTheme="majorHAnsi" w:eastAsiaTheme="majorEastAsia" w:hAnsiTheme="majorHAnsi" w:cstheme="majorBidi"/>
@@ -15309,6 +16666,70 @@
     <w:name w:val="ls0"/>
     <w:basedOn w:val="DefaultParagraphFont"/>
     <w:rsid w:val="00C406C3"/>
+  </w:style>
+  <w:style w:type="character" w:customStyle="1" w:styleId="Heading4Char">
+    <w:name w:val="Heading 4 Char"/>
+    <w:basedOn w:val="DefaultParagraphFont"/>
+    <w:link w:val="Heading4"/>
+    <w:uiPriority w:val="9"/>
+    <w:rsid w:val="00581A7B"/>
+    <w:rPr>
+      <w:rFonts w:asciiTheme="majorHAnsi" w:eastAsiaTheme="majorEastAsia" w:hAnsiTheme="majorHAnsi" w:cstheme="majorBidi"/>
+      <w:i/>
+      <w:iCs/>
+      <w:color w:val="2E74B5" w:themeColor="accent1" w:themeShade="BF"/>
+      <w:lang w:val="vi"/>
+    </w:rPr>
+  </w:style>
+  <w:style w:type="paragraph" w:styleId="Header">
+    <w:name w:val="header"/>
+    <w:basedOn w:val="Normal"/>
+    <w:link w:val="HeaderChar"/>
+    <w:uiPriority w:val="99"/>
+    <w:unhideWhenUsed/>
+    <w:rsid w:val="0074613B"/>
+    <w:pPr>
+      <w:tabs>
+        <w:tab w:val="center" w:pos="4680"/>
+        <w:tab w:val="right" w:pos="9360"/>
+      </w:tabs>
+    </w:pPr>
+  </w:style>
+  <w:style w:type="character" w:customStyle="1" w:styleId="HeaderChar">
+    <w:name w:val="Header Char"/>
+    <w:basedOn w:val="DefaultParagraphFont"/>
+    <w:link w:val="Header"/>
+    <w:uiPriority w:val="99"/>
+    <w:rsid w:val="0074613B"/>
+    <w:rPr>
+      <w:rFonts w:ascii="Times New Roman" w:eastAsia="Times New Roman" w:hAnsi="Times New Roman" w:cs="Times New Roman"/>
+      <w:lang w:val="vi"/>
+    </w:rPr>
+  </w:style>
+  <w:style w:type="paragraph" w:styleId="Footer">
+    <w:name w:val="footer"/>
+    <w:basedOn w:val="Normal"/>
+    <w:link w:val="FooterChar"/>
+    <w:uiPriority w:val="99"/>
+    <w:unhideWhenUsed/>
+    <w:rsid w:val="0074613B"/>
+    <w:pPr>
+      <w:tabs>
+        <w:tab w:val="center" w:pos="4680"/>
+        <w:tab w:val="right" w:pos="9360"/>
+      </w:tabs>
+    </w:pPr>
+  </w:style>
+  <w:style w:type="character" w:customStyle="1" w:styleId="FooterChar">
+    <w:name w:val="Footer Char"/>
+    <w:basedOn w:val="DefaultParagraphFont"/>
+    <w:link w:val="Footer"/>
+    <w:uiPriority w:val="99"/>
+    <w:rsid w:val="0074613B"/>
+    <w:rPr>
+      <w:rFonts w:ascii="Times New Roman" w:eastAsia="Times New Roman" w:hAnsi="Times New Roman" w:cs="Times New Roman"/>
+      <w:lang w:val="vi"/>
+    </w:rPr>
   </w:style>
 </w:styles>
 </file>

</xml_diff>